<commit_message>
Updated to newest version
</commit_message>
<xml_diff>
--- a/files/mHaley_E42_A08_PEA_Letter.docx
+++ b/files/mHaley_E42_A08_PEA_Letter.docx
@@ -152,23 +152,7 @@
       </w:pPr>
       <w:r>
         <w:rPr/>
-        <w:t xml:space="preserve">The purpose of this letter is to request the Computer Science Department Faculty to grant me successful completion of the Program Exit Assessment for the Computer Science program. The PEA was completed during the </w:t>
-      </w:r>
-      <w:r>
-        <w:rPr/>
-        <w:t>sixth</w:t>
-      </w:r>
-      <w:r>
-        <w:rPr/>
-        <w:t xml:space="preserve"> semester </w:t>
-      </w:r>
-      <w:r>
-        <w:rPr/>
-        <w:t xml:space="preserve">of the program </w:t>
-      </w:r>
-      <w:r>
-        <w:rPr/>
-        <w:t>and demonstrates that I have completed all of the objectives of the program.</w:t>
+        <w:t>The purpose of this letter is to request the Computer Science Department Faculty to grant me successful completion of the Program Exit Assessment for the Computer Science program. The PEA was completed during the sixth semester of the program and demonstrates that I have completed all of the objectives of the program.</w:t>
       </w:r>
     </w:p>
     <w:p>
@@ -405,20 +389,14 @@
       </w:pPr>
       <w:r>
         <w:rPr/>
-        <w:t xml:space="preserve">I invite you to visit my digital portfolio. </w:t>
-      </w:r>
-      <w:r>
-        <w:rPr/>
-        <w:t xml:space="preserve">My digital portfolio can be found at the following URL: </w:t>
-      </w:r>
-      <w:hyperlink r:id="rId2">
-        <w:r>
-          <w:rPr>
-            <w:rStyle w:val="InternetLink"/>
-          </w:rPr>
-          <w:t>http://cs.cegep-heritage.qc.ca/pea/2017/1240428/index.html</w:t>
-        </w:r>
-      </w:hyperlink>
+        <w:t xml:space="preserve">I invite you to visit my digital portfolio. My digital portfolio can be found at the following URL: </w:t>
+      </w:r>
+      <w:r>
+        <w:rPr>
+          <w:rStyle w:val="InternetLink"/>
+        </w:rPr>
+        <w:t>https://cs.cegep-heritage.qc.ca/pea/2018/Mhaley/home.html</w:t>
+      </w:r>
     </w:p>
     <w:p>
       <w:pPr>
@@ -717,6 +695,7 @@
       <w:rPr>
         <w:rFonts w:ascii="Liberation Serif" w:hAnsi="Liberation Serif" w:eastAsia="Noto Sans CJK SC Regular" w:cs="Lohit Devanagari"/>
         <w:kern w:val="2"/>
+        <w:sz w:val="20"/>
         <w:szCs w:val="24"/>
         <w:lang w:val="en-CA" w:eastAsia="zh-CN" w:bidi="hi-IN"/>
       </w:rPr>

</xml_diff>

<commit_message>
Fix english letter not opening, fix salutation
</commit_message>
<xml_diff>
--- a/files/mHaley_E42_A08_PEA_Letter.docx
+++ b/files/mHaley_E42_A08_PEA_Letter.docx
@@ -130,7 +130,11 @@
       </w:pPr>
       <w:r>
         <w:rPr/>
-        <w:t>Greetings,</w:t>
+        <w:t>Dear Computer Science Faculty</w:t>
+      </w:r>
+      <w:r>
+        <w:rPr/>
+        <w:t>,</w:t>
       </w:r>
     </w:p>
     <w:p>

</xml_diff>